<commit_message>
Added connections points for RaspPis + Updated the doc.
</commit_message>
<xml_diff>
--- a/doc/server/Installing and configuring RPI and working station.docx
+++ b/doc/server/Installing and configuring RPI and working station.docx
@@ -301,15 +301,7 @@
                 <w:b w:val="0"/>
                 <w:sz w:val="20"/>
               </w:rPr>
-              <w:t>20</w:t>
-            </w:r>
-            <w:r>
-              <w:rPr>
-                <w:rStyle w:val="SubtleReference"/>
-                <w:b w:val="0"/>
-                <w:sz w:val="20"/>
-              </w:rPr>
-              <w:t>-10-2016</w:t>
+              <w:t>20-10-2016</w:t>
             </w:r>
           </w:p>
         </w:tc>
@@ -336,7 +328,15 @@
         <w:t>r</w:t>
       </w:r>
       <w:r>
-        <w:t xml:space="preserve"> with a non-root user (sudo privileges)</w:t>
+        <w:t xml:space="preserve"> with a non-root user (</w:t>
+      </w:r>
+      <w:proofErr w:type="spellStart"/>
+      <w:r>
+        <w:t>sudo</w:t>
+      </w:r>
+      <w:proofErr w:type="spellEnd"/>
+      <w:r>
+        <w:t xml:space="preserve"> privileges)</w:t>
       </w:r>
       <w:r>
         <w:t>.</w:t>
@@ -364,7 +364,15 @@
         <w:t xml:space="preserve"> and for the API</w:t>
       </w:r>
       <w:r>
-        <w:t>. We will use Bitvise to connect to the other ports.</w:t>
+        <w:t xml:space="preserve">. We will use </w:t>
+      </w:r>
+      <w:proofErr w:type="spellStart"/>
+      <w:r>
+        <w:t>Bitvise</w:t>
+      </w:r>
+      <w:proofErr w:type="spellEnd"/>
+      <w:r>
+        <w:t xml:space="preserve"> to connect to the other ports.</w:t>
       </w:r>
       <w:r>
         <w:t xml:space="preserve"> We assume that the Raspberry PI is connected to your home network.</w:t>
@@ -392,7 +400,7 @@
     </w:p>
     <w:tbl>
       <w:tblPr>
-        <w:tblStyle w:val="TableGrid"/>
+        <w:tblStyle w:val="TableGridLight"/>
         <w:tblW w:w="0" w:type="auto"/>
         <w:tblLook w:val="04A0" w:firstRow="1" w:lastRow="0" w:firstColumn="1" w:lastColumn="0" w:noHBand="0" w:noVBand="1"/>
       </w:tblPr>
@@ -428,9 +436,11 @@
             <w:tcW w:w="5228" w:type="dxa"/>
           </w:tcPr>
           <w:p>
+            <w:proofErr w:type="spellStart"/>
             <w:r>
               <w:t>mongodb</w:t>
             </w:r>
+            <w:proofErr w:type="spellEnd"/>
           </w:p>
         </w:tc>
         <w:tc>
@@ -450,9 +460,11 @@
             <w:tcW w:w="5228" w:type="dxa"/>
           </w:tcPr>
           <w:p>
+            <w:proofErr w:type="spellStart"/>
             <w:r>
               <w:t>nginx</w:t>
             </w:r>
+            <w:proofErr w:type="spellEnd"/>
           </w:p>
         </w:tc>
         <w:tc>
@@ -486,7 +498,7 @@
     </w:p>
     <w:tbl>
       <w:tblPr>
-        <w:tblStyle w:val="TableGrid"/>
+        <w:tblStyle w:val="TableGridLight"/>
         <w:tblW w:w="0" w:type="auto"/>
         <w:tblLook w:val="04A0" w:firstRow="1" w:lastRow="0" w:firstColumn="1" w:lastColumn="0" w:noHBand="0" w:noVBand="1"/>
       </w:tblPr>
@@ -611,11 +623,19 @@
                 <w:rStyle w:val="Emphasis"/>
               </w:rPr>
             </w:pPr>
-            <w:r>
-              <w:rPr>
-                <w:rStyle w:val="Emphasis"/>
-              </w:rPr>
-              <w:t>sudo apt-</w:t>
+            <w:proofErr w:type="spellStart"/>
+            <w:r>
+              <w:rPr>
+                <w:rStyle w:val="Emphasis"/>
+              </w:rPr>
+              <w:t>sudo</w:t>
+            </w:r>
+            <w:proofErr w:type="spellEnd"/>
+            <w:r>
+              <w:rPr>
+                <w:rStyle w:val="Emphasis"/>
+              </w:rPr>
+              <w:t xml:space="preserve"> apt-</w:t>
             </w:r>
             <w:r>
               <w:rPr>
@@ -637,9 +657,11 @@
       <w:r>
         <w:t xml:space="preserve">onfigure </w:t>
       </w:r>
+      <w:proofErr w:type="spellStart"/>
       <w:r>
         <w:t>mongodb</w:t>
       </w:r>
+      <w:proofErr w:type="spellEnd"/>
     </w:p>
     <w:p>
       <w:pPr>
@@ -682,18 +704,28 @@
                 <w:rStyle w:val="Emphasis"/>
               </w:rPr>
             </w:pPr>
-            <w:r>
-              <w:rPr>
-                <w:rStyle w:val="Emphasis"/>
-              </w:rPr>
-              <w:t xml:space="preserve">sudo apt-get install </w:t>
-            </w:r>
+            <w:proofErr w:type="spellStart"/>
+            <w:r>
+              <w:rPr>
+                <w:rStyle w:val="Emphasis"/>
+              </w:rPr>
+              <w:t>sudo</w:t>
+            </w:r>
+            <w:proofErr w:type="spellEnd"/>
+            <w:r>
+              <w:rPr>
+                <w:rStyle w:val="Emphasis"/>
+              </w:rPr>
+              <w:t xml:space="preserve"> apt-get install </w:t>
+            </w:r>
+            <w:proofErr w:type="spellStart"/>
             <w:r>
               <w:rPr>
                 <w:rStyle w:val="Emphasis"/>
               </w:rPr>
               <w:t>mongodb</w:t>
             </w:r>
+            <w:proofErr w:type="spellEnd"/>
           </w:p>
         </w:tc>
       </w:tr>
@@ -748,11 +780,19 @@
                 <w:rStyle w:val="Emphasis"/>
               </w:rPr>
             </w:pPr>
-            <w:r>
-              <w:rPr>
-                <w:rStyle w:val="Emphasis"/>
-              </w:rPr>
-              <w:t xml:space="preserve">sudo </w:t>
+            <w:proofErr w:type="spellStart"/>
+            <w:r>
+              <w:rPr>
+                <w:rStyle w:val="Emphasis"/>
+              </w:rPr>
+              <w:t>sudo</w:t>
+            </w:r>
+            <w:proofErr w:type="spellEnd"/>
+            <w:r>
+              <w:rPr>
+                <w:rStyle w:val="Emphasis"/>
+              </w:rPr>
+              <w:t xml:space="preserve"> </w:t>
             </w:r>
             <w:r>
               <w:rPr>
@@ -764,8 +804,16 @@
               <w:rPr>
                 <w:rStyle w:val="Emphasis"/>
               </w:rPr>
-              <w:t xml:space="preserve"> mongod</w:t>
-            </w:r>
+              <w:t xml:space="preserve"> </w:t>
+            </w:r>
+            <w:proofErr w:type="spellStart"/>
+            <w:r>
+              <w:rPr>
+                <w:rStyle w:val="Emphasis"/>
+              </w:rPr>
+              <w:t>mongod</w:t>
+            </w:r>
+            <w:proofErr w:type="spellEnd"/>
             <w:r>
               <w:rPr>
                 <w:rStyle w:val="Emphasis"/>
@@ -780,11 +828,19 @@
                 <w:rStyle w:val="Emphasis"/>
               </w:rPr>
             </w:pPr>
-            <w:r>
-              <w:rPr>
-                <w:rStyle w:val="Emphasis"/>
-              </w:rPr>
-              <w:t xml:space="preserve">sudo </w:t>
+            <w:proofErr w:type="spellStart"/>
+            <w:r>
+              <w:rPr>
+                <w:rStyle w:val="Emphasis"/>
+              </w:rPr>
+              <w:t>sudo</w:t>
+            </w:r>
+            <w:proofErr w:type="spellEnd"/>
+            <w:r>
+              <w:rPr>
+                <w:rStyle w:val="Emphasis"/>
+              </w:rPr>
+              <w:t xml:space="preserve"> </w:t>
             </w:r>
             <w:r>
               <w:rPr>
@@ -796,8 +852,16 @@
               <w:rPr>
                 <w:rStyle w:val="Emphasis"/>
               </w:rPr>
-              <w:t xml:space="preserve"> mongod</w:t>
-            </w:r>
+              <w:t xml:space="preserve"> </w:t>
+            </w:r>
+            <w:proofErr w:type="spellStart"/>
+            <w:r>
+              <w:rPr>
+                <w:rStyle w:val="Emphasis"/>
+              </w:rPr>
+              <w:t>mongod</w:t>
+            </w:r>
+            <w:proofErr w:type="spellEnd"/>
             <w:r>
               <w:rPr>
                 <w:rStyle w:val="Emphasis"/>
@@ -812,11 +876,33 @@
                 <w:rStyle w:val="Emphasis"/>
               </w:rPr>
             </w:pPr>
-            <w:r>
-              <w:rPr>
-                <w:rStyle w:val="Emphasis"/>
-              </w:rPr>
-              <w:t>sudo service mongod restart</w:t>
+            <w:proofErr w:type="spellStart"/>
+            <w:r>
+              <w:rPr>
+                <w:rStyle w:val="Emphasis"/>
+              </w:rPr>
+              <w:t>sudo</w:t>
+            </w:r>
+            <w:proofErr w:type="spellEnd"/>
+            <w:r>
+              <w:rPr>
+                <w:rStyle w:val="Emphasis"/>
+              </w:rPr>
+              <w:t xml:space="preserve"> service </w:t>
+            </w:r>
+            <w:proofErr w:type="spellStart"/>
+            <w:r>
+              <w:rPr>
+                <w:rStyle w:val="Emphasis"/>
+              </w:rPr>
+              <w:t>mongod</w:t>
+            </w:r>
+            <w:proofErr w:type="spellEnd"/>
+            <w:r>
+              <w:rPr>
+                <w:rStyle w:val="Emphasis"/>
+              </w:rPr>
+              <w:t xml:space="preserve"> restart</w:t>
             </w:r>
           </w:p>
         </w:tc>
@@ -824,13 +910,45 @@
     </w:tbl>
     <w:p>
       <w:r>
-        <w:t xml:space="preserve">If you encounter this problem -&gt; </w:t>
-      </w:r>
-      <w:r>
-        <w:t>"MongoDB dbpath (\data\db\) does not exist"</w:t>
-      </w:r>
-      <w:r>
-        <w:t>, while starting mongodb, follow these steps:</w:t>
+        <w:t xml:space="preserve">If you encounter this problem </w:t>
+      </w:r>
+      <w:r>
+        <w:t>→</w:t>
+      </w:r>
+      <w:bookmarkStart w:id="0" w:name="_GoBack"/>
+      <w:bookmarkEnd w:id="0"/>
+      <w:r>
+        <w:t xml:space="preserve"> </w:t>
+      </w:r>
+      <w:r>
+        <w:t xml:space="preserve">"MongoDB </w:t>
+      </w:r>
+      <w:proofErr w:type="spellStart"/>
+      <w:r>
+        <w:t>dbpath</w:t>
+      </w:r>
+      <w:proofErr w:type="spellEnd"/>
+      <w:r>
+        <w:t xml:space="preserve"> (\data\</w:t>
+      </w:r>
+      <w:proofErr w:type="spellStart"/>
+      <w:r>
+        <w:t>db</w:t>
+      </w:r>
+      <w:proofErr w:type="spellEnd"/>
+      <w:r>
+        <w:t>\) does not exist"</w:t>
+      </w:r>
+      <w:r>
+        <w:t xml:space="preserve">, while starting </w:t>
+      </w:r>
+      <w:proofErr w:type="spellStart"/>
+      <w:r>
+        <w:t>mongodb</w:t>
+      </w:r>
+      <w:proofErr w:type="spellEnd"/>
+      <w:r>
+        <w:t>, follow these steps:</w:t>
       </w:r>
     </w:p>
     <w:tbl>
@@ -866,12 +984,42 @@
                 <w:rStyle w:val="Emphasis"/>
               </w:rPr>
             </w:pPr>
-            <w:r>
-              <w:rPr>
-                <w:rStyle w:val="Emphasis"/>
-              </w:rPr>
-              <w:t>sudo killall -15 mongod</w:t>
-            </w:r>
+            <w:proofErr w:type="spellStart"/>
+            <w:r>
+              <w:rPr>
+                <w:rStyle w:val="Emphasis"/>
+              </w:rPr>
+              <w:t>sudo</w:t>
+            </w:r>
+            <w:proofErr w:type="spellEnd"/>
+            <w:r>
+              <w:rPr>
+                <w:rStyle w:val="Emphasis"/>
+              </w:rPr>
+              <w:t xml:space="preserve"> </w:t>
+            </w:r>
+            <w:proofErr w:type="spellStart"/>
+            <w:r>
+              <w:rPr>
+                <w:rStyle w:val="Emphasis"/>
+              </w:rPr>
+              <w:t>killall</w:t>
+            </w:r>
+            <w:proofErr w:type="spellEnd"/>
+            <w:r>
+              <w:rPr>
+                <w:rStyle w:val="Emphasis"/>
+              </w:rPr>
+              <w:t xml:space="preserve"> -15 </w:t>
+            </w:r>
+            <w:proofErr w:type="spellStart"/>
+            <w:r>
+              <w:rPr>
+                <w:rStyle w:val="Emphasis"/>
+              </w:rPr>
+              <w:t>mongod</w:t>
+            </w:r>
+            <w:proofErr w:type="spellEnd"/>
           </w:p>
           <w:p>
             <w:pPr>
@@ -880,11 +1028,47 @@
                 <w:rStyle w:val="Emphasis"/>
               </w:rPr>
             </w:pPr>
-            <w:r>
-              <w:rPr>
-                <w:rStyle w:val="Emphasis"/>
-              </w:rPr>
-              <w:t>sudo mkdir -p /data/db/</w:t>
+            <w:proofErr w:type="spellStart"/>
+            <w:r>
+              <w:rPr>
+                <w:rStyle w:val="Emphasis"/>
+              </w:rPr>
+              <w:t>sudo</w:t>
+            </w:r>
+            <w:proofErr w:type="spellEnd"/>
+            <w:r>
+              <w:rPr>
+                <w:rStyle w:val="Emphasis"/>
+              </w:rPr>
+              <w:t xml:space="preserve"> </w:t>
+            </w:r>
+            <w:proofErr w:type="spellStart"/>
+            <w:r>
+              <w:rPr>
+                <w:rStyle w:val="Emphasis"/>
+              </w:rPr>
+              <w:t>mkdir</w:t>
+            </w:r>
+            <w:proofErr w:type="spellEnd"/>
+            <w:r>
+              <w:rPr>
+                <w:rStyle w:val="Emphasis"/>
+              </w:rPr>
+              <w:t xml:space="preserve"> -p /data/</w:t>
+            </w:r>
+            <w:proofErr w:type="spellStart"/>
+            <w:r>
+              <w:rPr>
+                <w:rStyle w:val="Emphasis"/>
+              </w:rPr>
+              <w:t>db</w:t>
+            </w:r>
+            <w:proofErr w:type="spellEnd"/>
+            <w:r>
+              <w:rPr>
+                <w:rStyle w:val="Emphasis"/>
+              </w:rPr>
+              <w:t>/</w:t>
             </w:r>
           </w:p>
           <w:p>
@@ -895,12 +1079,37 @@
                 <w:lang w:val="en-US"/>
               </w:rPr>
             </w:pPr>
+            <w:proofErr w:type="spellStart"/>
             <w:r>
               <w:rPr>
                 <w:rStyle w:val="Emphasis"/>
                 <w:lang w:val="en-US"/>
               </w:rPr>
-              <w:t xml:space="preserve">sudo chown -R </w:t>
+              <w:t>sudo</w:t>
+            </w:r>
+            <w:proofErr w:type="spellEnd"/>
+            <w:r>
+              <w:rPr>
+                <w:rStyle w:val="Emphasis"/>
+                <w:lang w:val="en-US"/>
+              </w:rPr>
+              <w:t xml:space="preserve"> </w:t>
+            </w:r>
+            <w:proofErr w:type="spellStart"/>
+            <w:r>
+              <w:rPr>
+                <w:rStyle w:val="Emphasis"/>
+                <w:lang w:val="en-US"/>
+              </w:rPr>
+              <w:t>chown</w:t>
+            </w:r>
+            <w:proofErr w:type="spellEnd"/>
+            <w:r>
+              <w:rPr>
+                <w:rStyle w:val="Emphasis"/>
+                <w:lang w:val="en-US"/>
+              </w:rPr>
+              <w:t xml:space="preserve"> -R </w:t>
             </w:r>
             <w:r>
               <w:rPr>
@@ -930,8 +1139,17 @@
                 <w:rStyle w:val="Emphasis"/>
                 <w:lang w:val="en-US"/>
               </w:rPr>
-              <w:t xml:space="preserve"> /data/db</w:t>
-            </w:r>
+              <w:t xml:space="preserve"> /data/</w:t>
+            </w:r>
+            <w:proofErr w:type="spellStart"/>
+            <w:r>
+              <w:rPr>
+                <w:rStyle w:val="Emphasis"/>
+                <w:lang w:val="en-US"/>
+              </w:rPr>
+              <w:t>db</w:t>
+            </w:r>
+            <w:proofErr w:type="spellEnd"/>
           </w:p>
           <w:p>
             <w:pPr>
@@ -940,12 +1158,28 @@
                 <w:rStyle w:val="Emphasis"/>
               </w:rPr>
             </w:pPr>
-            <w:r>
-              <w:rPr>
-                <w:rStyle w:val="Emphasis"/>
-              </w:rPr>
-              <w:t>sudo mongod</w:t>
-            </w:r>
+            <w:proofErr w:type="spellStart"/>
+            <w:r>
+              <w:rPr>
+                <w:rStyle w:val="Emphasis"/>
+              </w:rPr>
+              <w:t>sudo</w:t>
+            </w:r>
+            <w:proofErr w:type="spellEnd"/>
+            <w:r>
+              <w:rPr>
+                <w:rStyle w:val="Emphasis"/>
+              </w:rPr>
+              <w:t xml:space="preserve"> </w:t>
+            </w:r>
+            <w:proofErr w:type="spellStart"/>
+            <w:r>
+              <w:rPr>
+                <w:rStyle w:val="Emphasis"/>
+              </w:rPr>
+              <w:t>mongod</w:t>
+            </w:r>
+            <w:proofErr w:type="spellEnd"/>
           </w:p>
         </w:tc>
       </w:tr>
@@ -958,8 +1192,13 @@
         <w:t>Utilisation</w:t>
       </w:r>
       <w:r>
-        <w:t xml:space="preserve"> of mongodb</w:t>
-      </w:r>
+        <w:t xml:space="preserve"> of </w:t>
+      </w:r>
+      <w:proofErr w:type="spellStart"/>
+      <w:r>
+        <w:t>mongodb</w:t>
+      </w:r>
+      <w:proofErr w:type="spellEnd"/>
       <w:r>
         <w:t xml:space="preserve"> in the console</w:t>
       </w:r>
@@ -974,7 +1213,21 @@
         <w:rPr>
           <w:lang w:val="en-US"/>
         </w:rPr>
-        <w:t>Access mongodb console and show actual databases:</w:t>
+        <w:t xml:space="preserve">Access </w:t>
+      </w:r>
+      <w:proofErr w:type="spellStart"/>
+      <w:r>
+        <w:rPr>
+          <w:lang w:val="en-US"/>
+        </w:rPr>
+        <w:t>mongodb</w:t>
+      </w:r>
+      <w:proofErr w:type="spellEnd"/>
+      <w:r>
+        <w:rPr>
+          <w:lang w:val="en-US"/>
+        </w:rPr>
+        <w:t xml:space="preserve"> console and show actual databases:</w:t>
       </w:r>
     </w:p>
     <w:tbl>
@@ -1034,8 +1287,16 @@
               <w:rPr>
                 <w:rStyle w:val="Emphasis"/>
               </w:rPr>
-              <w:t>mongo&gt; show dbs</w:t>
-            </w:r>
+              <w:t xml:space="preserve">mongo&gt; show </w:t>
+            </w:r>
+            <w:proofErr w:type="spellStart"/>
+            <w:r>
+              <w:rPr>
+                <w:rStyle w:val="Emphasis"/>
+              </w:rPr>
+              <w:t>dbs</w:t>
+            </w:r>
+            <w:proofErr w:type="spellEnd"/>
             <w:r>
               <w:rPr>
                 <w:rStyle w:val="Emphasis"/>
@@ -1056,7 +1317,21 @@
         <w:rPr>
           <w:lang w:val="en-US"/>
         </w:rPr>
-        <w:t>For other usage, refer to the mongodb cheat sheet in the server documentation (/server/mongodb</w:t>
+        <w:t xml:space="preserve">For other usage, refer to the </w:t>
+      </w:r>
+      <w:proofErr w:type="spellStart"/>
+      <w:r>
+        <w:rPr>
+          <w:lang w:val="en-US"/>
+        </w:rPr>
+        <w:t>mongodb</w:t>
+      </w:r>
+      <w:proofErr w:type="spellEnd"/>
+      <w:r>
+        <w:rPr>
+          <w:lang w:val="en-US"/>
+        </w:rPr>
+        <w:t xml:space="preserve"> cheat sheet in the server documentation (/server/mongodb</w:t>
       </w:r>
       <w:r>
         <w:rPr>
@@ -1112,12 +1387,14 @@
         </w:rPr>
         <w:t xml:space="preserve"> </w:t>
       </w:r>
+      <w:proofErr w:type="spellStart"/>
       <w:r>
         <w:rPr>
           <w:lang w:val="en-US"/>
         </w:rPr>
         <w:t>mongodb</w:t>
       </w:r>
+      <w:proofErr w:type="spellEnd"/>
     </w:p>
     <w:tbl>
       <w:tblPr>
@@ -1155,11 +1432,33 @@
                 <w:rStyle w:val="Emphasis"/>
               </w:rPr>
             </w:pPr>
-            <w:r>
-              <w:rPr>
-                <w:rStyle w:val="Emphasis"/>
-              </w:rPr>
-              <w:t>sudo service mongod stop</w:t>
+            <w:proofErr w:type="spellStart"/>
+            <w:r>
+              <w:rPr>
+                <w:rStyle w:val="Emphasis"/>
+              </w:rPr>
+              <w:t>sudo</w:t>
+            </w:r>
+            <w:proofErr w:type="spellEnd"/>
+            <w:r>
+              <w:rPr>
+                <w:rStyle w:val="Emphasis"/>
+              </w:rPr>
+              <w:t xml:space="preserve"> service </w:t>
+            </w:r>
+            <w:proofErr w:type="spellStart"/>
+            <w:r>
+              <w:rPr>
+                <w:rStyle w:val="Emphasis"/>
+              </w:rPr>
+              <w:t>mongod</w:t>
+            </w:r>
+            <w:proofErr w:type="spellEnd"/>
+            <w:r>
+              <w:rPr>
+                <w:rStyle w:val="Emphasis"/>
+              </w:rPr>
+              <w:t xml:space="preserve"> stop</w:t>
             </w:r>
           </w:p>
           <w:p>
@@ -1172,11 +1471,33 @@
                 <w:rStyle w:val="Emphasis"/>
               </w:rPr>
             </w:pPr>
-            <w:r>
-              <w:rPr>
-                <w:rStyle w:val="Emphasis"/>
-              </w:rPr>
-              <w:t>sudo apt-get purge mongodb-org*</w:t>
+            <w:proofErr w:type="spellStart"/>
+            <w:r>
+              <w:rPr>
+                <w:rStyle w:val="Emphasis"/>
+              </w:rPr>
+              <w:t>sudo</w:t>
+            </w:r>
+            <w:proofErr w:type="spellEnd"/>
+            <w:r>
+              <w:rPr>
+                <w:rStyle w:val="Emphasis"/>
+              </w:rPr>
+              <w:t xml:space="preserve"> apt-get purge </w:t>
+            </w:r>
+            <w:proofErr w:type="spellStart"/>
+            <w:r>
+              <w:rPr>
+                <w:rStyle w:val="Emphasis"/>
+              </w:rPr>
+              <w:t>mongodb</w:t>
+            </w:r>
+            <w:proofErr w:type="spellEnd"/>
+            <w:r>
+              <w:rPr>
+                <w:rStyle w:val="Emphasis"/>
+              </w:rPr>
+              <w:t>-org*</w:t>
             </w:r>
           </w:p>
           <w:p>
@@ -1189,12 +1510,56 @@
                 <w:rStyle w:val="Emphasis"/>
               </w:rPr>
             </w:pPr>
-            <w:r>
-              <w:rPr>
-                <w:rStyle w:val="Emphasis"/>
-              </w:rPr>
-              <w:t>sudo rm -r /var/log/mongodb</w:t>
-            </w:r>
+            <w:proofErr w:type="spellStart"/>
+            <w:r>
+              <w:rPr>
+                <w:rStyle w:val="Emphasis"/>
+              </w:rPr>
+              <w:t>sudo</w:t>
+            </w:r>
+            <w:proofErr w:type="spellEnd"/>
+            <w:r>
+              <w:rPr>
+                <w:rStyle w:val="Emphasis"/>
+              </w:rPr>
+              <w:t xml:space="preserve"> </w:t>
+            </w:r>
+            <w:proofErr w:type="spellStart"/>
+            <w:r>
+              <w:rPr>
+                <w:rStyle w:val="Emphasis"/>
+              </w:rPr>
+              <w:t>rm</w:t>
+            </w:r>
+            <w:proofErr w:type="spellEnd"/>
+            <w:r>
+              <w:rPr>
+                <w:rStyle w:val="Emphasis"/>
+              </w:rPr>
+              <w:t xml:space="preserve"> -r /</w:t>
+            </w:r>
+            <w:proofErr w:type="spellStart"/>
+            <w:r>
+              <w:rPr>
+                <w:rStyle w:val="Emphasis"/>
+              </w:rPr>
+              <w:t>var</w:t>
+            </w:r>
+            <w:proofErr w:type="spellEnd"/>
+            <w:r>
+              <w:rPr>
+                <w:rStyle w:val="Emphasis"/>
+              </w:rPr>
+              <w:t>/log/</w:t>
+            </w:r>
+            <w:proofErr w:type="spellStart"/>
+            <w:r>
+              <w:rPr>
+                <w:rStyle w:val="Emphasis"/>
+              </w:rPr>
+              <w:t>mongodb</w:t>
+            </w:r>
+            <w:proofErr w:type="spellEnd"/>
           </w:p>
           <w:p>
             <w:pPr>
@@ -1206,12 +1571,56 @@
                 <w:rStyle w:val="Emphasis"/>
               </w:rPr>
             </w:pPr>
-            <w:r>
-              <w:rPr>
-                <w:rStyle w:val="Emphasis"/>
-              </w:rPr>
-              <w:t>sudo rm -r /var/lib/mongodb</w:t>
-            </w:r>
+            <w:proofErr w:type="spellStart"/>
+            <w:r>
+              <w:rPr>
+                <w:rStyle w:val="Emphasis"/>
+              </w:rPr>
+              <w:t>sudo</w:t>
+            </w:r>
+            <w:proofErr w:type="spellEnd"/>
+            <w:r>
+              <w:rPr>
+                <w:rStyle w:val="Emphasis"/>
+              </w:rPr>
+              <w:t xml:space="preserve"> </w:t>
+            </w:r>
+            <w:proofErr w:type="spellStart"/>
+            <w:r>
+              <w:rPr>
+                <w:rStyle w:val="Emphasis"/>
+              </w:rPr>
+              <w:t>rm</w:t>
+            </w:r>
+            <w:proofErr w:type="spellEnd"/>
+            <w:r>
+              <w:rPr>
+                <w:rStyle w:val="Emphasis"/>
+              </w:rPr>
+              <w:t xml:space="preserve"> -r /</w:t>
+            </w:r>
+            <w:proofErr w:type="spellStart"/>
+            <w:r>
+              <w:rPr>
+                <w:rStyle w:val="Emphasis"/>
+              </w:rPr>
+              <w:t>var</w:t>
+            </w:r>
+            <w:proofErr w:type="spellEnd"/>
+            <w:r>
+              <w:rPr>
+                <w:rStyle w:val="Emphasis"/>
+              </w:rPr>
+              <w:t>/lib/</w:t>
+            </w:r>
+            <w:proofErr w:type="spellStart"/>
+            <w:r>
+              <w:rPr>
+                <w:rStyle w:val="Emphasis"/>
+              </w:rPr>
+              <w:t>mongodb</w:t>
+            </w:r>
+            <w:proofErr w:type="spellEnd"/>
             <w:r>
               <w:rPr>
                 <w:rStyle w:val="Emphasis"/>
@@ -1248,6 +1657,7 @@
           <w:szCs w:val="42"/>
         </w:rPr>
       </w:pPr>
+      <w:proofErr w:type="spellStart"/>
       <w:r>
         <w:rPr>
           <w:rStyle w:val="Emphasis"/>
@@ -1258,6 +1668,7 @@
         </w:rPr>
         <w:t>Bitvise</w:t>
       </w:r>
+      <w:proofErr w:type="spellEnd"/>
       <w:r>
         <w:rPr>
           <w:rStyle w:val="Emphasis"/>
@@ -1297,7 +1708,29 @@
           <w:sz w:val="24"/>
           <w:szCs w:val="24"/>
         </w:rPr>
-        <w:t xml:space="preserve">Install Bitvise SSH Client installer on </w:t>
+        <w:t xml:space="preserve">Install </w:t>
+      </w:r>
+      <w:proofErr w:type="spellStart"/>
+      <w:r>
+        <w:rPr>
+          <w:rStyle w:val="Emphasis"/>
+          <w:rFonts w:ascii="Arial" w:hAnsi="Arial" w:cs="Arial"/>
+          <w:color w:val="2D2D2D"/>
+          <w:sz w:val="24"/>
+          <w:szCs w:val="24"/>
+        </w:rPr>
+        <w:t>Bitvise</w:t>
+      </w:r>
+      <w:proofErr w:type="spellEnd"/>
+      <w:r>
+        <w:rPr>
+          <w:rStyle w:val="Emphasis"/>
+          <w:rFonts w:ascii="Arial" w:hAnsi="Arial" w:cs="Arial"/>
+          <w:color w:val="2D2D2D"/>
+          <w:sz w:val="24"/>
+          <w:szCs w:val="24"/>
+        </w:rPr>
+        <w:t xml:space="preserve"> SSH Client installer on </w:t>
       </w:r>
       <w:hyperlink r:id="rId8" w:history="1">
         <w:r>
@@ -1315,7 +1748,29 @@
           <w:sz w:val="24"/>
           <w:szCs w:val="24"/>
         </w:rPr>
-        <w:t xml:space="preserve"> and install it. After opening Bitvise SSH Client for the first time:</w:t>
+        <w:t xml:space="preserve"> and install it. After opening </w:t>
+      </w:r>
+      <w:proofErr w:type="spellStart"/>
+      <w:r>
+        <w:rPr>
+          <w:rStyle w:val="Emphasis"/>
+          <w:rFonts w:ascii="Arial" w:hAnsi="Arial" w:cs="Arial"/>
+          <w:color w:val="2D2D2D"/>
+          <w:sz w:val="24"/>
+          <w:szCs w:val="24"/>
+        </w:rPr>
+        <w:t>Bitvise</w:t>
+      </w:r>
+      <w:proofErr w:type="spellEnd"/>
+      <w:r>
+        <w:rPr>
+          <w:rStyle w:val="Emphasis"/>
+          <w:rFonts w:ascii="Arial" w:hAnsi="Arial" w:cs="Arial"/>
+          <w:color w:val="2D2D2D"/>
+          <w:sz w:val="24"/>
+          <w:szCs w:val="24"/>
+        </w:rPr>
+        <w:t xml:space="preserve"> SSH Client for the first time:</w:t>
       </w:r>
     </w:p>
     <w:p>
@@ -1614,7 +2069,29 @@
           <w:sz w:val="24"/>
           <w:szCs w:val="24"/>
         </w:rPr>
-        <w:t>add a new port forwarding rule (SSH Port fowarding) and enable it.</w:t>
+        <w:t xml:space="preserve">add a new port forwarding rule (SSH Port </w:t>
+      </w:r>
+      <w:proofErr w:type="spellStart"/>
+      <w:r>
+        <w:rPr>
+          <w:rStyle w:val="Emphasis"/>
+          <w:rFonts w:ascii="Arial" w:hAnsi="Arial" w:cs="Arial"/>
+          <w:color w:val="2D2D2D"/>
+          <w:sz w:val="24"/>
+          <w:szCs w:val="24"/>
+        </w:rPr>
+        <w:t>fowarding</w:t>
+      </w:r>
+      <w:proofErr w:type="spellEnd"/>
+      <w:r>
+        <w:rPr>
+          <w:rStyle w:val="Emphasis"/>
+          <w:rFonts w:ascii="Arial" w:hAnsi="Arial" w:cs="Arial"/>
+          <w:color w:val="2D2D2D"/>
+          <w:sz w:val="24"/>
+          <w:szCs w:val="24"/>
+        </w:rPr>
+        <w:t>) and enable it.</w:t>
       </w:r>
       <w:r>
         <w:rPr>
@@ -1644,8 +2121,20 @@
           <w:sz w:val="24"/>
           <w:szCs w:val="24"/>
         </w:rPr>
-        <w:t>27017 for mongoDB</w:t>
-      </w:r>
+        <w:t xml:space="preserve">27017 for </w:t>
+      </w:r>
+      <w:proofErr w:type="spellStart"/>
+      <w:r>
+        <w:rPr>
+          <w:rStyle w:val="Emphasis"/>
+          <w:rFonts w:ascii="Arial" w:hAnsi="Arial" w:cs="Arial"/>
+          <w:color w:val="2D2D2D"/>
+          <w:sz w:val="24"/>
+          <w:szCs w:val="24"/>
+        </w:rPr>
+        <w:t>mongoDB</w:t>
+      </w:r>
+      <w:proofErr w:type="spellEnd"/>
       <w:r>
         <w:rPr>
           <w:rStyle w:val="Emphasis"/>
@@ -1681,21 +2170,23 @@
     </w:p>
     <w:tbl>
       <w:tblPr>
-        <w:tblStyle w:val="TableGrid"/>
+        <w:tblStyle w:val="TableGridLight"/>
         <w:tblW w:w="0" w:type="auto"/>
-        <w:tblInd w:w="720" w:type="dxa"/>
         <w:tblLook w:val="04A0" w:firstRow="1" w:lastRow="0" w:firstColumn="1" w:lastColumn="0" w:noHBand="0" w:noVBand="1"/>
       </w:tblPr>
       <w:tblGrid>
-        <w:gridCol w:w="2448"/>
-        <w:gridCol w:w="2227"/>
-        <w:gridCol w:w="2160"/>
-        <w:gridCol w:w="2901"/>
+        <w:gridCol w:w="2613"/>
+        <w:gridCol w:w="2377"/>
+        <w:gridCol w:w="2306"/>
+        <w:gridCol w:w="3097"/>
       </w:tblGrid>
       <w:tr>
+        <w:trPr>
+          <w:trHeight w:val="441"/>
+        </w:trPr>
         <w:tc>
           <w:tcPr>
-            <w:tcW w:w="2448" w:type="dxa"/>
+            <w:tcW w:w="2613" w:type="dxa"/>
           </w:tcPr>
           <w:p>
             <w:pPr>
@@ -1726,7 +2217,7 @@
         </w:tc>
         <w:tc>
           <w:tcPr>
-            <w:tcW w:w="2227" w:type="dxa"/>
+            <w:tcW w:w="2377" w:type="dxa"/>
           </w:tcPr>
           <w:p>
             <w:pPr>
@@ -1757,7 +2248,7 @@
         </w:tc>
         <w:tc>
           <w:tcPr>
-            <w:tcW w:w="2160" w:type="dxa"/>
+            <w:tcW w:w="2306" w:type="dxa"/>
           </w:tcPr>
           <w:p>
             <w:pPr>
@@ -1788,7 +2279,7 @@
         </w:tc>
         <w:tc>
           <w:tcPr>
-            <w:tcW w:w="2901" w:type="dxa"/>
+            <w:tcW w:w="3097" w:type="dxa"/>
           </w:tcPr>
           <w:p>
             <w:pPr>
@@ -1804,6 +2295,7 @@
                 <w:szCs w:val="24"/>
               </w:rPr>
             </w:pPr>
+            <w:proofErr w:type="spellStart"/>
             <w:r>
               <w:rPr>
                 <w:rStyle w:val="Emphasis"/>
@@ -1813,15 +2305,30 @@
                 <w:sz w:val="24"/>
                 <w:szCs w:val="24"/>
               </w:rPr>
-              <w:t>Dest. Port</w:t>
+              <w:t>Dest</w:t>
+            </w:r>
+            <w:proofErr w:type="spellEnd"/>
+            <w:r>
+              <w:rPr>
+                <w:rStyle w:val="Emphasis"/>
+                <w:rFonts w:ascii="Arial" w:hAnsi="Arial" w:cs="Arial"/>
+                <w:b/>
+                <w:color w:val="2D2D2D"/>
+                <w:sz w:val="24"/>
+                <w:szCs w:val="24"/>
+              </w:rPr>
+              <w:t>. Port</w:t>
             </w:r>
           </w:p>
         </w:tc>
       </w:tr>
       <w:tr>
+        <w:trPr>
+          <w:trHeight w:val="425"/>
+        </w:trPr>
         <w:tc>
           <w:tcPr>
-            <w:tcW w:w="2448" w:type="dxa"/>
+            <w:tcW w:w="2613" w:type="dxa"/>
           </w:tcPr>
           <w:p>
             <w:pPr>
@@ -1850,7 +2357,7 @@
         </w:tc>
         <w:tc>
           <w:tcPr>
-            <w:tcW w:w="2227" w:type="dxa"/>
+            <w:tcW w:w="2377" w:type="dxa"/>
           </w:tcPr>
           <w:p>
             <w:pPr>
@@ -1879,7 +2386,7 @@
         </w:tc>
         <w:tc>
           <w:tcPr>
-            <w:tcW w:w="2160" w:type="dxa"/>
+            <w:tcW w:w="2306" w:type="dxa"/>
           </w:tcPr>
           <w:p>
             <w:pPr>
@@ -1908,7 +2415,7 @@
         </w:tc>
         <w:tc>
           <w:tcPr>
-            <w:tcW w:w="2901" w:type="dxa"/>
+            <w:tcW w:w="3097" w:type="dxa"/>
           </w:tcPr>
           <w:p>
             <w:pPr>
@@ -1966,7 +2473,51 @@
           <w:sz w:val="24"/>
           <w:szCs w:val="24"/>
         </w:rPr>
-        <w:t>With Bitvise SSH Client, we see our server as 127.0.0.1, so the SSH Port forwarding works like a VPN (the server think we use the port locally, but in reality, we are connected with Bitvise)</w:t>
+        <w:t xml:space="preserve">With </w:t>
+      </w:r>
+      <w:proofErr w:type="spellStart"/>
+      <w:r>
+        <w:rPr>
+          <w:rStyle w:val="Emphasis"/>
+          <w:rFonts w:ascii="Arial" w:hAnsi="Arial" w:cs="Arial"/>
+          <w:color w:val="2D2D2D"/>
+          <w:sz w:val="24"/>
+          <w:szCs w:val="24"/>
+        </w:rPr>
+        <w:t>Bitvise</w:t>
+      </w:r>
+      <w:proofErr w:type="spellEnd"/>
+      <w:r>
+        <w:rPr>
+          <w:rStyle w:val="Emphasis"/>
+          <w:rFonts w:ascii="Arial" w:hAnsi="Arial" w:cs="Arial"/>
+          <w:color w:val="2D2D2D"/>
+          <w:sz w:val="24"/>
+          <w:szCs w:val="24"/>
+        </w:rPr>
+        <w:t xml:space="preserve"> SSH Client, we see our server as 127.0.0.1, so the SSH Port forwarding works like a VPN (the server think we use the port locally, but in reality, we are connected with </w:t>
+      </w:r>
+      <w:proofErr w:type="spellStart"/>
+      <w:r>
+        <w:rPr>
+          <w:rStyle w:val="Emphasis"/>
+          <w:rFonts w:ascii="Arial" w:hAnsi="Arial" w:cs="Arial"/>
+          <w:color w:val="2D2D2D"/>
+          <w:sz w:val="24"/>
+          <w:szCs w:val="24"/>
+        </w:rPr>
+        <w:t>Bitvise</w:t>
+      </w:r>
+      <w:proofErr w:type="spellEnd"/>
+      <w:r>
+        <w:rPr>
+          <w:rStyle w:val="Emphasis"/>
+          <w:rFonts w:ascii="Arial" w:hAnsi="Arial" w:cs="Arial"/>
+          <w:color w:val="2D2D2D"/>
+          <w:sz w:val="24"/>
+          <w:szCs w:val="24"/>
+        </w:rPr>
+        <w:t>)</w:t>
       </w:r>
       <w:r>
         <w:rPr>
@@ -2002,7 +2553,29 @@
           <w:sz w:val="24"/>
           <w:szCs w:val="24"/>
         </w:rPr>
-        <w:t>Finally, you can login to the server! Each time you will open Bitvise, the only thing you’ll need to do is to click login!</w:t>
+        <w:t xml:space="preserve">Finally, you can login to the server! Each time you will open </w:t>
+      </w:r>
+      <w:proofErr w:type="spellStart"/>
+      <w:r>
+        <w:rPr>
+          <w:rStyle w:val="Emphasis"/>
+          <w:rFonts w:ascii="Arial" w:hAnsi="Arial" w:cs="Arial"/>
+          <w:color w:val="2D2D2D"/>
+          <w:sz w:val="24"/>
+          <w:szCs w:val="24"/>
+        </w:rPr>
+        <w:t>Bitvise</w:t>
+      </w:r>
+      <w:proofErr w:type="spellEnd"/>
+      <w:r>
+        <w:rPr>
+          <w:rStyle w:val="Emphasis"/>
+          <w:rFonts w:ascii="Arial" w:hAnsi="Arial" w:cs="Arial"/>
+          <w:color w:val="2D2D2D"/>
+          <w:sz w:val="24"/>
+          <w:szCs w:val="24"/>
+        </w:rPr>
+        <w:t>, the only thing you’ll need to do is to click login!</w:t>
       </w:r>
     </w:p>
     <w:p>
@@ -2028,6 +2601,7 @@
           <w:szCs w:val="42"/>
         </w:rPr>
       </w:pPr>
+      <w:proofErr w:type="spellStart"/>
       <w:r>
         <w:rPr>
           <w:rStyle w:val="Emphasis"/>
@@ -2039,6 +2613,7 @@
         <w:lastRenderedPageBreak/>
         <w:t>Pycharm</w:t>
       </w:r>
+      <w:proofErr w:type="spellEnd"/>
       <w:r>
         <w:rPr>
           <w:rStyle w:val="Emphasis"/>
@@ -2079,19 +2654,7 @@
           <w:sz w:val="32"/>
           <w:szCs w:val="42"/>
         </w:rPr>
-        <w:t xml:space="preserve"> (Android development</w:t>
-      </w:r>
-      <w:bookmarkStart w:id="0" w:name="_GoBack"/>
-      <w:bookmarkEnd w:id="0"/>
-      <w:r>
-        <w:rPr>
-          <w:rStyle w:val="Emphasis"/>
-          <w:rFonts w:ascii="Arial" w:hAnsi="Arial" w:cs="Arial"/>
-          <w:color w:val="2D2D2D"/>
-          <w:sz w:val="32"/>
-          <w:szCs w:val="42"/>
-        </w:rPr>
-        <w:t>)</w:t>
+        <w:t xml:space="preserve"> (Android development)</w:t>
       </w:r>
     </w:p>
     <w:p>
@@ -2166,7 +2729,6 @@
         <w:r>
           <w:rPr>
             <w:noProof/>
-            <w:lang w:val="en-US" w:eastAsia="en-US"/>
           </w:rPr>
           <mc:AlternateContent>
             <mc:Choice Requires="wps">
@@ -2261,7 +2823,7 @@
           <w:rPr>
             <w:noProof/>
           </w:rPr>
-          <w:t>4</w:t>
+          <w:t>2</w:t>
         </w:r>
         <w:r>
           <w:rPr>
@@ -3666,6 +4228,25 @@
       <w:contextualSpacing/>
     </w:pPr>
   </w:style>
+  <w:style w:type="table" w:styleId="TableGridLight">
+    <w:name w:val="Grid Table Light"/>
+    <w:basedOn w:val="TableNormal"/>
+    <w:uiPriority w:val="40"/>
+    <w:rsid w:val="005A2C10"/>
+    <w:pPr>
+      <w:spacing w:after="0" w:line="240" w:lineRule="auto"/>
+    </w:pPr>
+    <w:tblPr>
+      <w:tblBorders>
+        <w:top w:val="single" w:sz="4" w:space="0" w:color="BFBFBF" w:themeColor="background1" w:themeShade="BF"/>
+        <w:left w:val="single" w:sz="4" w:space="0" w:color="BFBFBF" w:themeColor="background1" w:themeShade="BF"/>
+        <w:bottom w:val="single" w:sz="4" w:space="0" w:color="BFBFBF" w:themeColor="background1" w:themeShade="BF"/>
+        <w:right w:val="single" w:sz="4" w:space="0" w:color="BFBFBF" w:themeColor="background1" w:themeShade="BF"/>
+        <w:insideH w:val="single" w:sz="4" w:space="0" w:color="BFBFBF" w:themeColor="background1" w:themeShade="BF"/>
+        <w:insideV w:val="single" w:sz="4" w:space="0" w:color="BFBFBF" w:themeColor="background1" w:themeShade="BF"/>
+      </w:tblBorders>
+    </w:tblPr>
+  </w:style>
 </w:styles>
 </file>
 
@@ -3935,7 +4516,7 @@
 </file>
 
 <file path=customXml/itemProps1.xml><?xml version="1.0" encoding="utf-8"?>
-<ds:datastoreItem xmlns:ds="http://schemas.openxmlformats.org/officeDocument/2006/customXml" ds:itemID="{EBD75D2A-AE23-4558-8BAF-18B4881D6CBF}">
+<ds:datastoreItem xmlns:ds="http://schemas.openxmlformats.org/officeDocument/2006/customXml" ds:itemID="{0DA03F10-517E-47C5-9404-C9A2AA0B352F}">
   <ds:schemaRefs>
     <ds:schemaRef ds:uri="http://schemas.openxmlformats.org/officeDocument/2006/bibliography"/>
   </ds:schemaRefs>

</xml_diff>